<commit_message>
made a graph of raleigh's rainfall predictions, added map to final report. pdf of final report
</commit_message>
<xml_diff>
--- a/reports/Fetzner_Final_Report.docx
+++ b/reports/Fetzner_Final_Report.docx
@@ -733,8 +733,6 @@
         </w:rPr>
         <w:t>J</w:t>
       </w:r>
-      <w:bookmarkStart w:id="0" w:name="_GoBack"/>
-      <w:bookmarkEnd w:id="0"/>
       <w:r>
         <w:rPr>
           <w:sz w:val="24"/>
@@ -2147,17 +2145,7 @@
           <w:szCs w:val="24"/>
           <w:u w:val="single"/>
         </w:rPr>
-        <w:t>Machine Learning</w:t>
-      </w:r>
-      <w:r>
-        <w:rPr>
-          <w:b/>
-          <w:bCs/>
-          <w:sz w:val="24"/>
-          <w:szCs w:val="24"/>
-          <w:u w:val="single"/>
-        </w:rPr>
-        <w:t>:</w:t>
+        <w:t>Machine Learning:</w:t>
       </w:r>
     </w:p>
     <w:p>
@@ -2892,17 +2880,7 @@
           <w:szCs w:val="24"/>
           <w:u w:val="single"/>
         </w:rPr>
-        <w:t>Conclusion</w:t>
-      </w:r>
-      <w:r>
-        <w:rPr>
-          <w:b/>
-          <w:bCs/>
-          <w:sz w:val="24"/>
-          <w:szCs w:val="24"/>
-          <w:u w:val="single"/>
-        </w:rPr>
-        <w:t>:</w:t>
+        <w:t>Conclusion:</w:t>
       </w:r>
     </w:p>
     <w:p>
@@ -3089,9 +3067,175 @@
         <w:t xml:space="preserve">these findings should be interpreted only while keeping in mind the limitations of the variables included in the model. </w:t>
       </w:r>
     </w:p>
+    <w:p>
+      <w:pPr>
+        <w:tabs>
+          <w:tab w:val="left" w:pos="630"/>
+        </w:tabs>
+        <w:rPr>
+          <w:sz w:val="24"/>
+          <w:szCs w:val="24"/>
+        </w:rPr>
+      </w:pPr>
+    </w:p>
+    <w:p>
+      <w:pPr>
+        <w:tabs>
+          <w:tab w:val="left" w:pos="630"/>
+        </w:tabs>
+        <w:rPr>
+          <w:sz w:val="24"/>
+          <w:szCs w:val="24"/>
+        </w:rPr>
+      </w:pPr>
+      <w:r>
+        <w:rPr>
+          <w:noProof/>
+          <w:sz w:val="24"/>
+          <w:szCs w:val="24"/>
+        </w:rPr>
+        <mc:AlternateContent>
+          <mc:Choice Requires="wps">
+            <w:drawing>
+              <wp:anchor distT="45720" distB="45720" distL="114300" distR="114300" simplePos="0" relativeHeight="251667456" behindDoc="0" locked="0" layoutInCell="1" allowOverlap="1" wp14:anchorId="6CC3B4C1" wp14:editId="4986ADFE">
+                <wp:simplePos x="0" y="0"/>
+                <wp:positionH relativeFrom="margin">
+                  <wp:posOffset>-9525</wp:posOffset>
+                </wp:positionH>
+                <wp:positionV relativeFrom="paragraph">
+                  <wp:posOffset>2531745</wp:posOffset>
+                </wp:positionV>
+                <wp:extent cx="5915025" cy="1404620"/>
+                <wp:effectExtent l="0" t="0" r="0" b="0"/>
+                <wp:wrapSquare wrapText="bothSides"/>
+                <wp:docPr id="10" name="Text Box 2"/>
+                <wp:cNvGraphicFramePr>
+                  <a:graphicFrameLocks xmlns:a="http://schemas.openxmlformats.org/drawingml/2006/main"/>
+                </wp:cNvGraphicFramePr>
+                <a:graphic xmlns:a="http://schemas.openxmlformats.org/drawingml/2006/main">
+                  <a:graphicData uri="http://schemas.microsoft.com/office/word/2010/wordprocessingShape">
+                    <wps:wsp>
+                      <wps:cNvSpPr txBox="1">
+                        <a:spLocks noChangeArrowheads="1"/>
+                      </wps:cNvSpPr>
+                      <wps:spPr bwMode="auto">
+                        <a:xfrm>
+                          <a:off x="0" y="0"/>
+                          <a:ext cx="5915025" cy="1404620"/>
+                        </a:xfrm>
+                        <a:prstGeom prst="rect">
+                          <a:avLst/>
+                        </a:prstGeom>
+                        <a:noFill/>
+                        <a:ln w="9525">
+                          <a:noFill/>
+                          <a:miter lim="800000"/>
+                          <a:headEnd/>
+                          <a:tailEnd/>
+                        </a:ln>
+                      </wps:spPr>
+                      <wps:txbx>
+                        <w:txbxContent>
+                          <w:p>
+                            <w:pPr>
+                              <w:jc w:val="center"/>
+                            </w:pPr>
+                            <w:r>
+                              <w:t>Figure 5: North Carolina Heatmap of the first month’s rainfall prediction</w:t>
+                            </w:r>
+                          </w:p>
+                        </w:txbxContent>
+                      </wps:txbx>
+                      <wps:bodyPr rot="0" vert="horz" wrap="square" lIns="91440" tIns="45720" rIns="91440" bIns="45720" anchor="t" anchorCtr="0">
+                        <a:spAutoFit/>
+                      </wps:bodyPr>
+                    </wps:wsp>
+                  </a:graphicData>
+                </a:graphic>
+                <wp14:sizeRelH relativeFrom="margin">
+                  <wp14:pctWidth>0</wp14:pctWidth>
+                </wp14:sizeRelH>
+                <wp14:sizeRelV relativeFrom="margin">
+                  <wp14:pctHeight>20000</wp14:pctHeight>
+                </wp14:sizeRelV>
+              </wp:anchor>
+            </w:drawing>
+          </mc:Choice>
+          <mc:Fallback>
+            <w:pict>
+              <v:shape w14:anchorId="6CC3B4C1" id="_x0000_s1030" type="#_x0000_t202" style="position:absolute;margin-left:-.75pt;margin-top:199.35pt;width:465.75pt;height:110.6pt;z-index:251667456;visibility:visible;mso-wrap-style:square;mso-width-percent:0;mso-height-percent:200;mso-wrap-distance-left:9pt;mso-wrap-distance-top:3.6pt;mso-wrap-distance-right:9pt;mso-wrap-distance-bottom:3.6pt;mso-position-horizontal:absolute;mso-position-horizontal-relative:margin;mso-position-vertical:absolute;mso-position-vertical-relative:text;mso-width-percent:0;mso-height-percent:200;mso-width-relative:margin;mso-height-relative:margin;v-text-anchor:top" o:gfxdata="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" filled="f" stroked="f">
+                <v:textbox style="mso-fit-shape-to-text:t">
+                  <w:txbxContent>
+                    <w:p>
+                      <w:pPr>
+                        <w:jc w:val="center"/>
+                      </w:pPr>
+                      <w:r>
+                        <w:t>Figure 5: North Carolina Heatmap of the first month’s rainfall prediction</w:t>
+                      </w:r>
+                    </w:p>
+                  </w:txbxContent>
+                </v:textbox>
+                <w10:wrap type="square" anchorx="margin"/>
+              </v:shape>
+            </w:pict>
+          </mc:Fallback>
+        </mc:AlternateContent>
+      </w:r>
+      <w:r>
+        <w:rPr>
+          <w:noProof/>
+          <w:sz w:val="24"/>
+          <w:szCs w:val="24"/>
+        </w:rPr>
+        <w:drawing>
+          <wp:inline distT="0" distB="0" distL="0" distR="0" wp14:anchorId="493EBF2C" wp14:editId="423BE343">
+            <wp:extent cx="5943600" cy="2444115"/>
+            <wp:effectExtent l="0" t="0" r="0" b="0"/>
+            <wp:docPr id="9" name="Picture 9" descr="A picture containing text, map&#10;&#10;Description automatically generated"/>
+            <wp:cNvGraphicFramePr>
+              <a:graphicFrameLocks xmlns:a="http://schemas.openxmlformats.org/drawingml/2006/main" noChangeAspect="1"/>
+            </wp:cNvGraphicFramePr>
+            <a:graphic xmlns:a="http://schemas.openxmlformats.org/drawingml/2006/main">
+              <a:graphicData uri="http://schemas.openxmlformats.org/drawingml/2006/picture">
+                <pic:pic xmlns:pic="http://schemas.openxmlformats.org/drawingml/2006/picture">
+                  <pic:nvPicPr>
+                    <pic:cNvPr id="9" name="5-2019heatmap.JPG"/>
+                    <pic:cNvPicPr/>
+                  </pic:nvPicPr>
+                  <pic:blipFill>
+                    <a:blip r:embed="rId12">
+                      <a:extLst>
+                        <a:ext uri="{28A0092B-C50C-407E-A947-70E740481C1C}">
+                          <a14:useLocalDpi xmlns:a14="http://schemas.microsoft.com/office/drawing/2010/main" val="0"/>
+                        </a:ext>
+                      </a:extLst>
+                    </a:blip>
+                    <a:stretch>
+                      <a:fillRect/>
+                    </a:stretch>
+                  </pic:blipFill>
+                  <pic:spPr>
+                    <a:xfrm>
+                      <a:off x="0" y="0"/>
+                      <a:ext cx="5943600" cy="2444115"/>
+                    </a:xfrm>
+                    <a:prstGeom prst="rect">
+                      <a:avLst/>
+                    </a:prstGeom>
+                  </pic:spPr>
+                </pic:pic>
+              </a:graphicData>
+            </a:graphic>
+          </wp:inline>
+        </w:drawing>
+      </w:r>
+      <w:bookmarkStart w:id="0" w:name="_GoBack"/>
+      <w:bookmarkEnd w:id="0"/>
+    </w:p>
     <w:sectPr>
-      <w:headerReference w:type="default" r:id="rId12"/>
-      <w:footerReference w:type="default" r:id="rId13"/>
+      <w:headerReference w:type="default" r:id="rId13"/>
+      <w:footerReference w:type="default" r:id="rId14"/>
       <w:pgSz w:w="12240" w:h="15840"/>
       <w:pgMar w:top="1440" w:right="1440" w:bottom="1440" w:left="1440" w:header="720" w:footer="720" w:gutter="0"/>
       <w:cols w:space="720"/>

</xml_diff>